<commit_message>
Adding website to syllabus
</commit_message>
<xml_diff>
--- a/2013_Summer/Week1/GA3331 - Syllabus - KMiron.docx
+++ b/2013_Summer/Week1/GA3331 - Syllabus - KMiron.docx
@@ -293,6 +293,8 @@
         </w:rPr>
         <w:t>:00 PM</w:t>
       </w:r>
+      <w:bookmarkStart w:id="0" w:name="_GoBack"/>
+      <w:bookmarkEnd w:id="0"/>
       <w:r>
         <w:rPr>
           <w:b/>
@@ -372,8 +374,16 @@
         <w:rPr>
           <w:sz w:val="22"/>
         </w:rPr>
-        <w:t>Keith Miron</w:t>
-      </w:r>
+        <w:t xml:space="preserve">Keith </w:t>
+      </w:r>
+      <w:proofErr w:type="spellStart"/>
+      <w:r>
+        <w:rPr>
+          <w:sz w:val="22"/>
+        </w:rPr>
+        <w:t>Miron</w:t>
+      </w:r>
+      <w:proofErr w:type="spellEnd"/>
     </w:p>
     <w:p>
       <w:pPr>
@@ -383,9 +393,6 @@
         </w:tabs>
         <w:ind w:right="720"/>
         <w:rPr>
-          <w:b/>
-          <w:bCs/>
-          <w:iCs/>
           <w:sz w:val="22"/>
         </w:rPr>
       </w:pPr>
@@ -422,6 +429,56 @@
         </w:tabs>
         <w:ind w:right="720"/>
         <w:rPr>
+          <w:bCs/>
+          <w:iCs/>
+          <w:sz w:val="22"/>
+        </w:rPr>
+      </w:pPr>
+      <w:r>
+        <w:rPr>
+          <w:b/>
+          <w:sz w:val="22"/>
+        </w:rPr>
+        <w:t>Website:</w:t>
+      </w:r>
+      <w:r>
+        <w:rPr>
+          <w:sz w:val="22"/>
+        </w:rPr>
+        <w:t xml:space="preserve"> </w:t>
+      </w:r>
+      <w:hyperlink r:id="rId10" w:history="1">
+        <w:r>
+          <w:rPr>
+            <w:rStyle w:val="Hyperlink"/>
+            <w:sz w:val="22"/>
+          </w:rPr>
+          <w:t>http://gameprototyping.a</w:t>
+        </w:r>
+        <w:r>
+          <w:rPr>
+            <w:rStyle w:val="Hyperlink"/>
+            <w:sz w:val="22"/>
+          </w:rPr>
+          <w:t>c</w:t>
+        </w:r>
+        <w:r>
+          <w:rPr>
+            <w:rStyle w:val="Hyperlink"/>
+            <w:sz w:val="22"/>
+          </w:rPr>
+          <w:t>ousticgames.com</w:t>
+        </w:r>
+      </w:hyperlink>
+    </w:p>
+    <w:p>
+      <w:pPr>
+        <w:tabs>
+          <w:tab w:val="left" w:pos="1980"/>
+          <w:tab w:val="left" w:pos="5760"/>
+        </w:tabs>
+        <w:ind w:right="720"/>
+        <w:rPr>
           <w:iCs/>
           <w:sz w:val="22"/>
         </w:rPr>
@@ -1314,6 +1371,7 @@
           <w:b/>
           <w:sz w:val="22"/>
         </w:rPr>
+        <w:lastRenderedPageBreak/>
         <w:t xml:space="preserve">Materials and Supplies: </w:t>
       </w:r>
       <w:r>
@@ -1322,7 +1380,7 @@
         </w:rPr>
         <w:t xml:space="preserve">Students will need a copy of Unity (Free edition), as well as a copy of </w:t>
       </w:r>
-      <w:hyperlink r:id="rId10" w:history="1">
+      <w:hyperlink r:id="rId11" w:history="1">
         <w:r>
           <w:rPr>
             <w:rStyle w:val="Hyperlink"/>
@@ -1354,14 +1412,7 @@
         <w:rPr>
           <w:sz w:val="22"/>
         </w:rPr>
-        <w:t xml:space="preserve"> portable computer media storage device </w:t>
-      </w:r>
-      <w:r>
-        <w:rPr>
-          <w:sz w:val="22"/>
-        </w:rPr>
-        <w:lastRenderedPageBreak/>
-        <w:t xml:space="preserve">(e.g., a ‘thumb drive’). </w:t>
+        <w:t xml:space="preserve"> portable computer media storage device (e.g., a ‘thumb drive’). </w:t>
       </w:r>
       <w:r>
         <w:rPr>
@@ -1685,8 +1736,6 @@
               </w:rPr>
               <w:t>0</w:t>
             </w:r>
-            <w:bookmarkStart w:id="0" w:name="_GoBack"/>
-            <w:bookmarkEnd w:id="0"/>
             <w:r>
               <w:rPr>
                 <w:color w:val="000000"/>
@@ -2696,7 +2745,23 @@
           <w:sz w:val="22"/>
           <w:szCs w:val="22"/>
         </w:rPr>
-        <w:t>No food allowed in computer labs at any time. Drinks in recloseable bottles allowed in classroom.</w:t>
+        <w:t xml:space="preserve">No food allowed in computer labs at any time. Drinks in </w:t>
+      </w:r>
+      <w:proofErr w:type="spellStart"/>
+      <w:r>
+        <w:rPr>
+          <w:sz w:val="22"/>
+          <w:szCs w:val="22"/>
+        </w:rPr>
+        <w:t>recloseable</w:t>
+      </w:r>
+      <w:proofErr w:type="spellEnd"/>
+      <w:r>
+        <w:rPr>
+          <w:sz w:val="22"/>
+          <w:szCs w:val="22"/>
+        </w:rPr>
+        <w:t xml:space="preserve"> bottles allowed in classroom.</w:t>
       </w:r>
     </w:p>
     <w:p>
@@ -2796,6 +2861,7 @@
           <w:sz w:val="22"/>
           <w:szCs w:val="22"/>
         </w:rPr>
+        <w:lastRenderedPageBreak/>
         <w:t>No software games are allowed in lab (unless in course curriculum).</w:t>
       </w:r>
     </w:p>
@@ -2816,7 +2882,6 @@
           <w:sz w:val="22"/>
           <w:szCs w:val="22"/>
         </w:rPr>
-        <w:lastRenderedPageBreak/>
         <w:t>Headphones are required if listening to music in computer labs. No headphones are allowed during lecture.</w:t>
       </w:r>
     </w:p>
@@ -3377,7 +3442,23 @@
           <w:sz w:val="22"/>
           <w:szCs w:val="22"/>
         </w:rPr>
-        <w:t>It is strongly recommended that any student who – for ANY reason – misses more than 2 weeks worth of instructional hours meet with their instructor for an evaluation. The instructor reserves the right to determine the feasibility of the student potential for avoiding a failing grade and successfully demonstrating all of the gradable course competencies within the class time remaining. If the instructor determines that the student still retains the potential to demonstrate all of the gradable course competencies then the student will be granted the option of attempting a passing grade. If an evaluation meeting has not taken place before 30% or 3 weeks of absence, the student can receive a failing grade for the course.</w:t>
+        <w:t xml:space="preserve">It is strongly recommended that any student who – for ANY reason – misses more than 2 </w:t>
+      </w:r>
+      <w:proofErr w:type="spellStart"/>
+      <w:r>
+        <w:rPr>
+          <w:sz w:val="22"/>
+          <w:szCs w:val="22"/>
+        </w:rPr>
+        <w:t>weeks worth</w:t>
+      </w:r>
+      <w:proofErr w:type="spellEnd"/>
+      <w:r>
+        <w:rPr>
+          <w:sz w:val="22"/>
+          <w:szCs w:val="22"/>
+        </w:rPr>
+        <w:t xml:space="preserve"> of instructional hours meet with their instructor for an evaluation. The instructor reserves the right to determine the feasibility of the student potential for avoiding a failing grade and successfully demonstrating all of the gradable course competencies within the class time remaining. If the instructor determines that the student still retains the potential to demonstrate all of the gradable course competencies then the student will be granted the option of attempting a passing grade. If an evaluation meeting has not taken place before 30% or 3 weeks of absence, the student can receive a failing grade for the course.</w:t>
       </w:r>
     </w:p>
     <w:p>
@@ -3605,6 +3686,7 @@
         <w:rPr>
           <w:sz w:val="22"/>
         </w:rPr>
+        <w:lastRenderedPageBreak/>
         <w:t xml:space="preserve">The Art Institute of </w:t>
       </w:r>
       <w:smartTag w:uri="urn:schemas-microsoft-com:office:smarttags" w:element="State">
@@ -3649,14 +3731,7 @@
         <w:rPr>
           <w:sz w:val="22"/>
         </w:rPr>
-        <w:t xml:space="preserve"> expects its students and employees to conduct themselves in a professional manner at all times.  In addition, the Art Institute has a strict policy which </w:t>
-      </w:r>
-      <w:r>
-        <w:rPr>
-          <w:sz w:val="22"/>
-        </w:rPr>
-        <w:lastRenderedPageBreak/>
-        <w:t>disallows sexual harassment of either students or employees.  All students or employees</w:t>
+        <w:t xml:space="preserve"> expects its students and employees to conduct themselves in a professional manner at all times.  In addition, the Art Institute has a strict policy which disallows sexual harassment of either students or employees.  All students or employees</w:t>
       </w:r>
       <w:r>
         <w:rPr>
@@ -4074,7 +4149,7 @@
         </w:rPr>
         <w:t>Library Web URL: </w:t>
       </w:r>
-      <w:hyperlink r:id="rId11" w:tooltip="http://stu.aii.edu/~gwd301/library.html" w:history="1">
+      <w:hyperlink r:id="rId12" w:tooltip="http://stu.aii.edu/~gwd301/library.html" w:history="1">
         <w:r>
           <w:rPr>
             <w:rStyle w:val="Emphasis"/>
@@ -4328,7 +4403,25 @@
           <w:sz w:val="23"/>
           <w:szCs w:val="23"/>
         </w:rPr>
-        <w:t>Analog prototype and modding "War"</w:t>
+        <w:t xml:space="preserve">Analog prototype and </w:t>
+      </w:r>
+      <w:proofErr w:type="spellStart"/>
+      <w:r>
+        <w:rPr>
+          <w:color w:val="000000"/>
+          <w:sz w:val="23"/>
+          <w:szCs w:val="23"/>
+        </w:rPr>
+        <w:t>modding</w:t>
+      </w:r>
+      <w:proofErr w:type="spellEnd"/>
+      <w:r>
+        <w:rPr>
+          <w:color w:val="000000"/>
+          <w:sz w:val="23"/>
+          <w:szCs w:val="23"/>
+        </w:rPr>
+        <w:t xml:space="preserve"> "War"</w:t>
       </w:r>
     </w:p>
     <w:p>
@@ -4405,6 +4498,7 @@
           <w:sz w:val="23"/>
           <w:szCs w:val="23"/>
         </w:rPr>
+        <w:lastRenderedPageBreak/>
         <w:t xml:space="preserve">Week 2: </w:t>
       </w:r>
       <w:r>
@@ -4474,7 +4568,29 @@
           <w:sz w:val="23"/>
           <w:szCs w:val="23"/>
         </w:rPr>
-        <w:t xml:space="preserve"> “Perfect” Gameplay vs “Great” gameplay;</w:t>
+        <w:t xml:space="preserve"> “Perfect” Gameplay </w:t>
+      </w:r>
+      <w:proofErr w:type="spellStart"/>
+      <w:r>
+        <w:rPr>
+          <w:rStyle w:val="apple-tab-span"/>
+          <w:bCs/>
+          <w:color w:val="000000"/>
+          <w:sz w:val="23"/>
+          <w:szCs w:val="23"/>
+        </w:rPr>
+        <w:t>vs</w:t>
+      </w:r>
+      <w:proofErr w:type="spellEnd"/>
+      <w:r>
+        <w:rPr>
+          <w:rStyle w:val="apple-tab-span"/>
+          <w:bCs/>
+          <w:color w:val="000000"/>
+          <w:sz w:val="23"/>
+          <w:szCs w:val="23"/>
+        </w:rPr>
+        <w:t xml:space="preserve"> “Great” gameplay;</w:t>
       </w:r>
     </w:p>
     <w:p>
@@ -4498,7 +4614,6 @@
           <w:sz w:val="23"/>
           <w:szCs w:val="23"/>
         </w:rPr>
-        <w:lastRenderedPageBreak/>
         <w:t xml:space="preserve">Lab: </w:t>
       </w:r>
       <w:r>
@@ -4517,8 +4632,9 @@
           <w:sz w:val="23"/>
           <w:szCs w:val="23"/>
         </w:rPr>
-        <w:t>otype and modding Diablo (RPG</w:t>
-      </w:r>
+        <w:t xml:space="preserve">otype and </w:t>
+      </w:r>
+      <w:proofErr w:type="spellStart"/>
       <w:r>
         <w:rPr>
           <w:bCs/>
@@ -4526,8 +4642,9 @@
           <w:sz w:val="23"/>
           <w:szCs w:val="23"/>
         </w:rPr>
-        <w:t xml:space="preserve">) </w:t>
-      </w:r>
+        <w:t>modding</w:t>
+      </w:r>
+      <w:proofErr w:type="spellEnd"/>
       <w:r>
         <w:rPr>
           <w:bCs/>
@@ -4535,7 +4652,45 @@
           <w:sz w:val="23"/>
           <w:szCs w:val="23"/>
         </w:rPr>
-        <w:t>and Starcraft (RTS).</w:t>
+        <w:t xml:space="preserve"> Diablo (RPG</w:t>
+      </w:r>
+      <w:r>
+        <w:rPr>
+          <w:bCs/>
+          <w:color w:val="000000"/>
+          <w:sz w:val="23"/>
+          <w:szCs w:val="23"/>
+        </w:rPr>
+        <w:t xml:space="preserve">) </w:t>
+      </w:r>
+      <w:r>
+        <w:rPr>
+          <w:bCs/>
+          <w:color w:val="000000"/>
+          <w:sz w:val="23"/>
+          <w:szCs w:val="23"/>
+        </w:rPr>
+        <w:t xml:space="preserve">and </w:t>
+      </w:r>
+      <w:proofErr w:type="spellStart"/>
+      <w:r>
+        <w:rPr>
+          <w:bCs/>
+          <w:color w:val="000000"/>
+          <w:sz w:val="23"/>
+          <w:szCs w:val="23"/>
+        </w:rPr>
+        <w:t>Starcraft</w:t>
+      </w:r>
+      <w:proofErr w:type="spellEnd"/>
+      <w:r>
+        <w:rPr>
+          <w:bCs/>
+          <w:color w:val="000000"/>
+          <w:sz w:val="23"/>
+          <w:szCs w:val="23"/>
+        </w:rPr>
+        <w:t xml:space="preserve"> (RTS).</w:t>
       </w:r>
       <w:r>
         <w:rPr>
@@ -6387,8 +6542,8 @@
       </w:pPr>
     </w:p>
     <w:sectPr>
-      <w:footerReference w:type="even" r:id="rId12"/>
-      <w:footerReference w:type="default" r:id="rId13"/>
+      <w:footerReference w:type="even" r:id="rId13"/>
+      <w:footerReference w:type="default" r:id="rId14"/>
       <w:pgSz w:w="12240" w:h="15840"/>
       <w:pgMar w:top="720" w:right="1440" w:bottom="720" w:left="1440" w:header="720" w:footer="720" w:gutter="0"/>
       <w:cols w:space="720"/>
@@ -6487,7 +6642,7 @@
         <w:rStyle w:val="PageNumber"/>
         <w:noProof/>
       </w:rPr>
-      <w:t>2</w:t>
+      <w:t>1</w:t>
     </w:r>
     <w:r>
       <w:rPr>
@@ -7631,6 +7786,18 @@
       <w:szCs w:val="24"/>
     </w:rPr>
   </w:style>
+  <w:style w:type="character" w:styleId="FollowedHyperlink">
+    <w:name w:val="FollowedHyperlink"/>
+    <w:basedOn w:val="DefaultParagraphFont"/>
+    <w:uiPriority w:val="99"/>
+    <w:semiHidden/>
+    <w:unhideWhenUsed/>
+    <w:rsid w:val="00E53E63"/>
+    <w:rPr>
+      <w:color w:val="800080" w:themeColor="followedHyperlink"/>
+      <w:u w:val="single"/>
+    </w:rPr>
+  </w:style>
 </w:styles>
 </file>
 
@@ -8180,6 +8347,18 @@
       <w:szCs w:val="24"/>
     </w:rPr>
   </w:style>
+  <w:style w:type="character" w:styleId="FollowedHyperlink">
+    <w:name w:val="FollowedHyperlink"/>
+    <w:basedOn w:val="DefaultParagraphFont"/>
+    <w:uiPriority w:val="99"/>
+    <w:semiHidden/>
+    <w:unhideWhenUsed/>
+    <w:rsid w:val="00E53E63"/>
+    <w:rPr>
+      <w:color w:val="800080" w:themeColor="followedHyperlink"/>
+      <w:u w:val="single"/>
+    </w:rPr>
+  </w:style>
 </w:styles>
 </file>
 
@@ -8473,7 +8652,7 @@
 </file>
 
 <file path=customXml/itemProps1.xml><?xml version="1.0" encoding="utf-8"?>
-<ds:datastoreItem xmlns:ds="http://schemas.openxmlformats.org/officeDocument/2006/customXml" ds:itemID="{1B2EF5DF-26C3-4A0F-8001-AF1FFF021DEA}">
+<ds:datastoreItem xmlns:ds="http://schemas.openxmlformats.org/officeDocument/2006/customXml" ds:itemID="{A8733215-65A8-4DFA-ADA8-2082F7C773F2}">
   <ds:schemaRefs>
     <ds:schemaRef ds:uri="http://schemas.openxmlformats.org/officeDocument/2006/bibliography"/>
   </ds:schemaRefs>

</xml_diff>